<commit_message>
Brother-in-law and sister-in-law added
</commit_message>
<xml_diff>
--- a/Biodata.docx
+++ b/Biodata.docx
@@ -31,6 +31,8 @@
           <w:szCs w:val="24"/>
         </w:rPr>
       </w:pPr>
+      <w:bookmarkStart w:id="0" w:name="_GoBack"/>
+      <w:bookmarkEnd w:id="0"/>
     </w:p>
     <w:p>
       <w:pPr>
@@ -213,13 +215,8 @@
       </w:r>
     </w:p>
     <w:p>
-      <w:proofErr w:type="spellStart"/>
-      <w:r>
-        <w:t>Caste</w:t>
-      </w:r>
-      <w:proofErr w:type="spellEnd"/>
-      <w:r>
-        <w:t>:</w:t>
+      <w:r>
+        <w:t>Caste:</w:t>
       </w:r>
       <w:r>
         <w:tab/>
@@ -486,7 +483,34 @@
       </w:r>
       <w:proofErr w:type="spellEnd"/>
       <w:r>
-        <w:t>, Married)</w:t>
+        <w:t>)</w:t>
+      </w:r>
+    </w:p>
+    <w:p>
+      <w:r>
+        <w:t>Brother-in-law:</w:t>
+      </w:r>
+      <w:r>
+        <w:tab/>
+      </w:r>
+      <w:r>
+        <w:tab/>
+      </w:r>
+      <w:proofErr w:type="spellStart"/>
+      <w:r>
+        <w:t>Er</w:t>
+      </w:r>
+      <w:proofErr w:type="spellEnd"/>
+      <w:r>
+        <w:t xml:space="preserve">. </w:t>
+      </w:r>
+      <w:proofErr w:type="spellStart"/>
+      <w:r>
+        <w:t>Jitendra</w:t>
+      </w:r>
+      <w:proofErr w:type="spellEnd"/>
+      <w:r>
+        <w:t xml:space="preserve"> Arya (Assistant Professor, Mechanical Dept., BU, Jhansi)</w:t>
       </w:r>
     </w:p>
     <w:p>
@@ -508,7 +532,32 @@
       </w:r>
       <w:proofErr w:type="spellEnd"/>
       <w:r>
-        <w:t xml:space="preserve"> Arya (B.E, Married)</w:t>
+        <w:t xml:space="preserve"> Arya (B.E</w:t>
+      </w:r>
+      <w:r>
+        <w:t>, preparing for Govt. exam</w:t>
+      </w:r>
+      <w:r>
+        <w:t>)</w:t>
+      </w:r>
+    </w:p>
+    <w:p>
+      <w:r>
+        <w:t>Sister-in-law:</w:t>
+      </w:r>
+      <w:r>
+        <w:tab/>
+      </w:r>
+      <w:r>
+        <w:tab/>
+      </w:r>
+      <w:proofErr w:type="spellStart"/>
+      <w:r>
+        <w:t>Shradha</w:t>
+      </w:r>
+      <w:proofErr w:type="spellEnd"/>
+      <w:r>
+        <w:t xml:space="preserve"> Kori (BSc, BTC, UPTET)</w:t>
       </w:r>
     </w:p>
     <w:p>
@@ -638,14 +687,8 @@
       </w:r>
       <w:proofErr w:type="spellEnd"/>
     </w:p>
-    <w:p>
-      <w:pPr>
-        <w:rPr>
-          <w:sz w:val="24"/>
-          <w:szCs w:val="24"/>
-        </w:rPr>
-      </w:pPr>
-    </w:p>
+    <w:p/>
+    <w:p/>
     <w:p>
       <w:pPr>
         <w:rPr>
@@ -662,6 +705,7 @@
           <w:sz w:val="24"/>
           <w:szCs w:val="24"/>
         </w:rPr>
+        <w:lastRenderedPageBreak/>
         <w:t>Education</w:t>
       </w:r>
     </w:p>
@@ -717,8 +761,6 @@
       </w:r>
     </w:p>
     <w:p>
-      <w:bookmarkStart w:id="0" w:name="_GoBack"/>
-      <w:bookmarkEnd w:id="0"/>
       <w:r>
         <w:t>(July 10 – Dec 21)</w:t>
       </w:r>
@@ -737,7 +779,6 @@
           <w:sz w:val="24"/>
           <w:szCs w:val="24"/>
         </w:rPr>
-        <w:lastRenderedPageBreak/>
         <w:t>Work experience</w:t>
       </w:r>
     </w:p>
@@ -749,7 +790,7 @@
         <w:t>at</w:t>
       </w:r>
       <w:r>
-        <w:tab/>
+        <w:t xml:space="preserve"> </w:t>
       </w:r>
       <w:r>
         <w:t xml:space="preserve">Punjab Engineering </w:t>
@@ -778,10 +819,7 @@
         <w:t>in Mechanical Engineering</w:t>
       </w:r>
       <w:r>
-        <w:t>,</w:t>
-      </w:r>
-      <w:r>
-        <w:t xml:space="preserve"> </w:t>
+        <w:t xml:space="preserve"> at </w:t>
       </w:r>
       <w:r>
         <w:t xml:space="preserve">Ryerson University, Toronto, </w:t>
@@ -823,811 +861,875 @@
         <w:rPr>
           <w:rFonts w:cstheme="minorHAnsi"/>
           <w:b/>
+        </w:rPr>
+      </w:pPr>
+      <w:r>
+        <w:rPr>
+          <w:rFonts w:cstheme="minorHAnsi"/>
+          <w:b/>
+        </w:rPr>
+        <w:t>Devotional Details:</w:t>
+      </w:r>
+      <w:r>
+        <w:rPr>
+          <w:rFonts w:cstheme="minorHAnsi"/>
+          <w:b/>
+        </w:rPr>
+        <w:tab/>
+      </w:r>
+    </w:p>
+    <w:p>
+      <w:pPr>
+        <w:spacing w:line="360" w:lineRule="auto"/>
+        <w:rPr>
+          <w:rFonts w:cstheme="minorHAnsi"/>
+          <w:sz w:val="20"/>
+          <w:szCs w:val="20"/>
+        </w:rPr>
+      </w:pPr>
+      <w:r>
+        <w:rPr>
+          <w:rFonts w:cstheme="minorHAnsi"/>
+          <w:b/>
+          <w:sz w:val="20"/>
+          <w:szCs w:val="20"/>
+        </w:rPr>
+        <w:t>No. of rounds you chant:</w:t>
+      </w:r>
+      <w:r>
+        <w:rPr>
+          <w:rFonts w:cstheme="minorHAnsi"/>
+          <w:b/>
+          <w:sz w:val="20"/>
+          <w:szCs w:val="20"/>
+        </w:rPr>
+        <w:tab/>
+      </w:r>
+      <w:r>
+        <w:rPr>
+          <w:rFonts w:cstheme="minorHAnsi"/>
+          <w:b/>
+          <w:sz w:val="20"/>
+          <w:szCs w:val="20"/>
+        </w:rPr>
+        <w:tab/>
+      </w:r>
+      <w:r>
+        <w:rPr>
+          <w:rFonts w:cstheme="minorHAnsi"/>
+          <w:b/>
+          <w:sz w:val="20"/>
+          <w:szCs w:val="20"/>
+        </w:rPr>
+        <w:tab/>
+      </w:r>
+      <w:r>
+        <w:rPr>
+          <w:rFonts w:cstheme="minorHAnsi"/>
+          <w:sz w:val="20"/>
+          <w:szCs w:val="20"/>
+        </w:rPr>
+        <w:t xml:space="preserve">16 </w:t>
+      </w:r>
+    </w:p>
+    <w:p>
+      <w:pPr>
+        <w:spacing w:line="360" w:lineRule="auto"/>
+        <w:rPr>
+          <w:rFonts w:cstheme="minorHAnsi"/>
+          <w:sz w:val="20"/>
+          <w:szCs w:val="20"/>
+          <w:u w:val="single"/>
+        </w:rPr>
+      </w:pPr>
+      <w:r>
+        <w:rPr>
+          <w:b/>
+          <w:sz w:val="20"/>
+          <w:szCs w:val="20"/>
+        </w:rPr>
+        <w:t>Connected to ISKCON since</w:t>
+      </w:r>
+      <w:r>
+        <w:rPr>
+          <w:rFonts w:cstheme="minorHAnsi"/>
+          <w:b/>
+          <w:sz w:val="20"/>
+          <w:szCs w:val="20"/>
+        </w:rPr>
+        <w:t>:</w:t>
+      </w:r>
+      <w:r>
+        <w:rPr>
+          <w:rFonts w:cstheme="minorHAnsi"/>
+          <w:sz w:val="20"/>
+          <w:szCs w:val="20"/>
+        </w:rPr>
+        <w:tab/>
+      </w:r>
+      <w:r>
+        <w:rPr>
+          <w:rFonts w:cstheme="minorHAnsi"/>
+          <w:sz w:val="20"/>
+          <w:szCs w:val="20"/>
+        </w:rPr>
+        <w:tab/>
+      </w:r>
+      <w:proofErr w:type="spellStart"/>
+      <w:r>
+        <w:rPr>
+          <w:rFonts w:cstheme="minorHAnsi"/>
+          <w:sz w:val="20"/>
+          <w:szCs w:val="20"/>
+        </w:rPr>
+        <w:t>Nirjala</w:t>
+      </w:r>
+      <w:proofErr w:type="spellEnd"/>
+      <w:r>
+        <w:rPr>
+          <w:rFonts w:cstheme="minorHAnsi"/>
+          <w:sz w:val="20"/>
+          <w:szCs w:val="20"/>
+        </w:rPr>
+        <w:t xml:space="preserve"> Ekadashi-2014</w:t>
+      </w:r>
+      <w:r>
+        <w:rPr>
+          <w:rFonts w:cstheme="minorHAnsi"/>
+          <w:sz w:val="20"/>
+          <w:szCs w:val="20"/>
+          <w:u w:val="single"/>
+        </w:rPr>
+        <w:t xml:space="preserve"> </w:t>
+      </w:r>
+    </w:p>
+    <w:p>
+      <w:pPr>
+        <w:rPr>
+          <w:sz w:val="20"/>
+          <w:szCs w:val="20"/>
+        </w:rPr>
+      </w:pPr>
+      <w:r>
+        <w:rPr>
+          <w:b/>
+          <w:sz w:val="20"/>
+          <w:szCs w:val="20"/>
+        </w:rPr>
+        <w:t>Mentor:</w:t>
+      </w:r>
+      <w:r>
+        <w:rPr>
+          <w:sz w:val="20"/>
+          <w:szCs w:val="20"/>
+        </w:rPr>
+        <w:tab/>
+      </w:r>
+      <w:r>
+        <w:rPr>
+          <w:sz w:val="20"/>
+          <w:szCs w:val="20"/>
+        </w:rPr>
+        <w:tab/>
+      </w:r>
+      <w:r>
+        <w:rPr>
+          <w:sz w:val="20"/>
+          <w:szCs w:val="20"/>
+        </w:rPr>
+        <w:tab/>
+      </w:r>
+      <w:r>
+        <w:rPr>
+          <w:sz w:val="20"/>
+          <w:szCs w:val="20"/>
+        </w:rPr>
+        <w:tab/>
+      </w:r>
+      <w:r>
+        <w:rPr>
+          <w:sz w:val="20"/>
+          <w:szCs w:val="20"/>
+        </w:rPr>
+        <w:tab/>
+        <w:t xml:space="preserve">HG </w:t>
+      </w:r>
+      <w:proofErr w:type="spellStart"/>
+      <w:r>
+        <w:rPr>
+          <w:sz w:val="20"/>
+          <w:szCs w:val="20"/>
+        </w:rPr>
+        <w:t>Sarojmukh</w:t>
+      </w:r>
+      <w:proofErr w:type="spellEnd"/>
+      <w:r>
+        <w:rPr>
+          <w:sz w:val="20"/>
+          <w:szCs w:val="20"/>
+        </w:rPr>
+        <w:t xml:space="preserve"> </w:t>
+      </w:r>
+      <w:proofErr w:type="spellStart"/>
+      <w:r>
+        <w:rPr>
+          <w:sz w:val="20"/>
+          <w:szCs w:val="20"/>
+        </w:rPr>
+        <w:t>Madhav</w:t>
+      </w:r>
+      <w:proofErr w:type="spellEnd"/>
+      <w:r>
+        <w:rPr>
+          <w:sz w:val="20"/>
+          <w:szCs w:val="20"/>
+        </w:rPr>
+        <w:t xml:space="preserve"> </w:t>
+      </w:r>
+      <w:proofErr w:type="spellStart"/>
+      <w:r>
+        <w:rPr>
+          <w:sz w:val="20"/>
+          <w:szCs w:val="20"/>
+        </w:rPr>
+        <w:t>Pr</w:t>
+      </w:r>
+      <w:proofErr w:type="spellEnd"/>
+      <w:r>
+        <w:rPr>
+          <w:sz w:val="20"/>
+          <w:szCs w:val="20"/>
+        </w:rPr>
+        <w:t xml:space="preserve"> Ji (</w:t>
+      </w:r>
+      <w:proofErr w:type="spellStart"/>
+      <w:r>
+        <w:rPr>
+          <w:sz w:val="20"/>
+          <w:szCs w:val="20"/>
+        </w:rPr>
+        <w:t>Jia</w:t>
+      </w:r>
+      <w:proofErr w:type="spellEnd"/>
+      <w:r>
+        <w:rPr>
+          <w:sz w:val="20"/>
+          <w:szCs w:val="20"/>
+        </w:rPr>
+        <w:t xml:space="preserve"> Sarai, New Delhi)</w:t>
+      </w:r>
+    </w:p>
+    <w:p>
+      <w:pPr>
+        <w:spacing w:line="360" w:lineRule="auto"/>
+        <w:rPr>
+          <w:rFonts w:cstheme="minorHAnsi"/>
+          <w:sz w:val="20"/>
+          <w:szCs w:val="20"/>
+        </w:rPr>
+      </w:pPr>
+      <w:r>
+        <w:rPr>
+          <w:rFonts w:cstheme="minorHAnsi"/>
+          <w:b/>
+          <w:sz w:val="20"/>
+          <w:szCs w:val="20"/>
+        </w:rPr>
+        <w:t>Initiating Guru/ Aspiring from:</w:t>
+      </w:r>
+      <w:r>
+        <w:rPr>
+          <w:rFonts w:cstheme="minorHAnsi"/>
+          <w:sz w:val="20"/>
+          <w:szCs w:val="20"/>
+        </w:rPr>
+        <w:t xml:space="preserve"> </w:t>
+      </w:r>
+      <w:r>
+        <w:rPr>
+          <w:rFonts w:cstheme="minorHAnsi"/>
+          <w:sz w:val="20"/>
+          <w:szCs w:val="20"/>
+        </w:rPr>
+        <w:tab/>
+      </w:r>
+      <w:r>
+        <w:rPr>
+          <w:rFonts w:cstheme="minorHAnsi"/>
+          <w:sz w:val="20"/>
+          <w:szCs w:val="20"/>
+        </w:rPr>
+        <w:tab/>
+        <w:t xml:space="preserve">H </w:t>
+      </w:r>
+      <w:proofErr w:type="spellStart"/>
+      <w:r>
+        <w:rPr>
+          <w:rFonts w:cstheme="minorHAnsi"/>
+          <w:sz w:val="20"/>
+          <w:szCs w:val="20"/>
+        </w:rPr>
+        <w:t>H</w:t>
+      </w:r>
+      <w:proofErr w:type="spellEnd"/>
+      <w:r>
+        <w:rPr>
+          <w:rFonts w:cstheme="minorHAnsi"/>
+          <w:sz w:val="20"/>
+          <w:szCs w:val="20"/>
+        </w:rPr>
+        <w:t xml:space="preserve"> Gopal Krishna </w:t>
+      </w:r>
+      <w:proofErr w:type="spellStart"/>
+      <w:r>
+        <w:rPr>
+          <w:rFonts w:cstheme="minorHAnsi"/>
+          <w:sz w:val="20"/>
+          <w:szCs w:val="20"/>
+        </w:rPr>
+        <w:t>Goswami</w:t>
+      </w:r>
+      <w:proofErr w:type="spellEnd"/>
+      <w:r>
+        <w:rPr>
+          <w:rFonts w:cstheme="minorHAnsi"/>
+          <w:sz w:val="20"/>
+          <w:szCs w:val="20"/>
+        </w:rPr>
+        <w:t xml:space="preserve"> </w:t>
+      </w:r>
+      <w:proofErr w:type="spellStart"/>
+      <w:r>
+        <w:rPr>
+          <w:rFonts w:cstheme="minorHAnsi"/>
+          <w:sz w:val="20"/>
+          <w:szCs w:val="20"/>
+        </w:rPr>
+        <w:t>Maharaj</w:t>
+      </w:r>
+      <w:proofErr w:type="spellEnd"/>
+    </w:p>
+    <w:p>
+      <w:pPr>
+        <w:spacing w:line="360" w:lineRule="auto"/>
+        <w:rPr>
+          <w:sz w:val="20"/>
+          <w:szCs w:val="20"/>
+        </w:rPr>
+      </w:pPr>
+      <w:r>
+        <w:rPr>
+          <w:b/>
+          <w:sz w:val="20"/>
+          <w:szCs w:val="20"/>
+        </w:rPr>
+        <w:t>Services:</w:t>
+      </w:r>
+      <w:r>
+        <w:rPr>
+          <w:sz w:val="20"/>
+          <w:szCs w:val="20"/>
+        </w:rPr>
+        <w:t xml:space="preserve"> </w:t>
+      </w:r>
+      <w:r>
+        <w:rPr>
+          <w:sz w:val="20"/>
+          <w:szCs w:val="20"/>
+        </w:rPr>
+        <w:tab/>
+      </w:r>
+      <w:r>
+        <w:rPr>
+          <w:sz w:val="20"/>
+          <w:szCs w:val="20"/>
+        </w:rPr>
+        <w:tab/>
+      </w:r>
+      <w:r>
+        <w:rPr>
+          <w:sz w:val="20"/>
+          <w:szCs w:val="20"/>
+        </w:rPr>
+        <w:tab/>
+      </w:r>
+      <w:r>
+        <w:rPr>
+          <w:sz w:val="20"/>
+          <w:szCs w:val="20"/>
+        </w:rPr>
+        <w:tab/>
+      </w:r>
+      <w:r>
+        <w:rPr>
+          <w:sz w:val="20"/>
+          <w:szCs w:val="20"/>
+        </w:rPr>
+        <w:t xml:space="preserve">Chanting, </w:t>
+      </w:r>
+      <w:r>
+        <w:rPr>
+          <w:sz w:val="20"/>
+          <w:szCs w:val="20"/>
+        </w:rPr>
+        <w:t xml:space="preserve">Prasad cooking, </w:t>
+      </w:r>
+      <w:r>
+        <w:rPr>
+          <w:sz w:val="20"/>
+          <w:szCs w:val="20"/>
+        </w:rPr>
+        <w:t>Prasad offering</w:t>
+      </w:r>
+      <w:r>
+        <w:rPr>
+          <w:sz w:val="20"/>
+          <w:szCs w:val="20"/>
+        </w:rPr>
+        <w:t xml:space="preserve">, </w:t>
+      </w:r>
+      <w:r>
+        <w:rPr>
+          <w:sz w:val="20"/>
+          <w:szCs w:val="20"/>
+        </w:rPr>
+        <w:t xml:space="preserve">Reading </w:t>
+      </w:r>
+      <w:proofErr w:type="spellStart"/>
+      <w:r>
+        <w:rPr>
+          <w:sz w:val="20"/>
+          <w:szCs w:val="20"/>
+        </w:rPr>
+        <w:t>Prabh</w:t>
+      </w:r>
+      <w:r>
+        <w:rPr>
+          <w:sz w:val="20"/>
+          <w:szCs w:val="20"/>
+        </w:rPr>
+        <w:t>upada’s</w:t>
+      </w:r>
+      <w:proofErr w:type="spellEnd"/>
+      <w:r>
+        <w:rPr>
+          <w:sz w:val="20"/>
+          <w:szCs w:val="20"/>
+        </w:rPr>
+        <w:t xml:space="preserve"> </w:t>
+      </w:r>
+      <w:r>
+        <w:rPr>
+          <w:sz w:val="20"/>
+          <w:szCs w:val="20"/>
+        </w:rPr>
+        <w:tab/>
+      </w:r>
+      <w:r>
+        <w:rPr>
+          <w:sz w:val="20"/>
+          <w:szCs w:val="20"/>
+        </w:rPr>
+        <w:tab/>
+      </w:r>
+      <w:r>
+        <w:rPr>
+          <w:sz w:val="20"/>
+          <w:szCs w:val="20"/>
+        </w:rPr>
+        <w:tab/>
+      </w:r>
+      <w:r>
+        <w:rPr>
+          <w:sz w:val="20"/>
+          <w:szCs w:val="20"/>
+        </w:rPr>
+        <w:tab/>
+      </w:r>
+      <w:r>
+        <w:rPr>
+          <w:sz w:val="20"/>
+          <w:szCs w:val="20"/>
+        </w:rPr>
+        <w:tab/>
+      </w:r>
+      <w:r>
+        <w:rPr>
+          <w:sz w:val="20"/>
+          <w:szCs w:val="20"/>
+        </w:rPr>
+        <w:tab/>
+      </w:r>
+      <w:r>
+        <w:rPr>
+          <w:sz w:val="20"/>
+          <w:szCs w:val="20"/>
+        </w:rPr>
+        <w:t xml:space="preserve">books, </w:t>
+      </w:r>
+      <w:proofErr w:type="spellStart"/>
+      <w:r>
+        <w:rPr>
+          <w:sz w:val="20"/>
+          <w:szCs w:val="20"/>
+        </w:rPr>
+        <w:t>Yatra</w:t>
+      </w:r>
+      <w:proofErr w:type="spellEnd"/>
+      <w:r>
+        <w:rPr>
+          <w:sz w:val="20"/>
+          <w:szCs w:val="20"/>
+        </w:rPr>
+        <w:t xml:space="preserve"> </w:t>
+      </w:r>
+      <w:proofErr w:type="spellStart"/>
+      <w:r>
+        <w:rPr>
+          <w:sz w:val="20"/>
+          <w:szCs w:val="20"/>
+        </w:rPr>
+        <w:t>mangament</w:t>
+      </w:r>
+      <w:proofErr w:type="spellEnd"/>
+      <w:r>
+        <w:rPr>
+          <w:sz w:val="20"/>
+          <w:szCs w:val="20"/>
+        </w:rPr>
+        <w:t xml:space="preserve"> </w:t>
+      </w:r>
+      <w:proofErr w:type="spellStart"/>
+      <w:r>
+        <w:rPr>
+          <w:sz w:val="20"/>
+          <w:szCs w:val="20"/>
+        </w:rPr>
+        <w:t>sevas</w:t>
+      </w:r>
+      <w:proofErr w:type="spellEnd"/>
+      <w:r>
+        <w:rPr>
+          <w:sz w:val="20"/>
+          <w:szCs w:val="20"/>
+        </w:rPr>
+        <w:t>.</w:t>
+      </w:r>
+    </w:p>
+    <w:p>
+      <w:pPr>
+        <w:ind w:left="4320" w:hanging="4320"/>
+        <w:rPr>
           <w:sz w:val="24"/>
           <w:szCs w:val="24"/>
         </w:rPr>
       </w:pPr>
-      <w:r>
-        <w:rPr>
-          <w:rFonts w:cstheme="minorHAnsi"/>
-          <w:b/>
+    </w:p>
+    <w:p>
+      <w:pPr>
+        <w:spacing w:line="360" w:lineRule="auto"/>
+        <w:rPr>
+          <w:rFonts w:cstheme="minorHAnsi"/>
+        </w:rPr>
+      </w:pPr>
+      <w:r>
+        <w:rPr>
+          <w:rFonts w:cstheme="minorHAnsi"/>
+          <w:b/>
+        </w:rPr>
+        <w:t xml:space="preserve">Anything else you would like to mention about </w:t>
+      </w:r>
+      <w:r>
+        <w:rPr>
+          <w:rFonts w:cstheme="minorHAnsi"/>
+          <w:b/>
+        </w:rPr>
+        <w:t>yourself:</w:t>
+      </w:r>
+      <w:r>
+        <w:rPr>
+          <w:rFonts w:cstheme="minorHAnsi"/>
+        </w:rPr>
+        <w:t xml:space="preserve"> </w:t>
+      </w:r>
+    </w:p>
+    <w:p>
+      <w:r>
+        <w:rPr>
+          <w:rFonts w:cstheme="minorHAnsi"/>
+          <w:sz w:val="20"/>
+          <w:szCs w:val="20"/>
+        </w:rPr>
+        <w:t xml:space="preserve">I am a soft-spoken </w:t>
+      </w:r>
+      <w:r>
+        <w:rPr>
+          <w:rFonts w:cstheme="minorHAnsi"/>
+          <w:sz w:val="20"/>
+          <w:szCs w:val="20"/>
+        </w:rPr>
+        <w:t>and kind-</w:t>
+      </w:r>
+      <w:r>
+        <w:rPr>
+          <w:rFonts w:cstheme="minorHAnsi"/>
+          <w:sz w:val="20"/>
+          <w:szCs w:val="20"/>
+        </w:rPr>
+        <w:t>hearted person. I love cooking</w:t>
+      </w:r>
+      <w:r>
+        <w:rPr>
+          <w:rFonts w:cstheme="minorHAnsi"/>
+          <w:sz w:val="20"/>
+          <w:szCs w:val="20"/>
+        </w:rPr>
+        <w:t>, li</w:t>
+      </w:r>
+      <w:r>
+        <w:rPr>
+          <w:rFonts w:cstheme="minorHAnsi"/>
+          <w:sz w:val="20"/>
+          <w:szCs w:val="20"/>
+        </w:rPr>
+        <w:t xml:space="preserve">stening to </w:t>
+      </w:r>
+      <w:proofErr w:type="spellStart"/>
+      <w:r>
+        <w:rPr>
+          <w:rFonts w:cstheme="minorHAnsi"/>
+          <w:sz w:val="20"/>
+          <w:szCs w:val="20"/>
+        </w:rPr>
+        <w:t>kirtans</w:t>
+      </w:r>
+      <w:proofErr w:type="spellEnd"/>
+      <w:r>
+        <w:rPr>
+          <w:rFonts w:cstheme="minorHAnsi"/>
+          <w:sz w:val="20"/>
+          <w:szCs w:val="20"/>
+        </w:rPr>
+        <w:t>, lectures,</w:t>
+      </w:r>
+      <w:r>
+        <w:rPr>
+          <w:rFonts w:cstheme="minorHAnsi"/>
+          <w:sz w:val="20"/>
+          <w:szCs w:val="20"/>
+        </w:rPr>
+        <w:t xml:space="preserve"> book readings</w:t>
+      </w:r>
+      <w:r>
+        <w:rPr>
+          <w:rFonts w:cstheme="minorHAnsi"/>
+          <w:sz w:val="20"/>
+          <w:szCs w:val="20"/>
+        </w:rPr>
+        <w:t>, and travelling</w:t>
+      </w:r>
+      <w:r>
+        <w:rPr>
+          <w:rFonts w:cstheme="minorHAnsi"/>
+          <w:sz w:val="20"/>
+          <w:szCs w:val="20"/>
+        </w:rPr>
+        <w:t xml:space="preserve">. </w:t>
+      </w:r>
+      <w:r>
+        <w:rPr>
+          <w:sz w:val="20"/>
+          <w:szCs w:val="20"/>
+        </w:rPr>
+        <w:t>My father and mother, and brother and brother’s wife (</w:t>
+      </w:r>
+      <w:proofErr w:type="spellStart"/>
+      <w:r>
+        <w:rPr>
+          <w:sz w:val="20"/>
+          <w:szCs w:val="20"/>
+        </w:rPr>
+        <w:t>bhabhi</w:t>
+      </w:r>
+      <w:proofErr w:type="spellEnd"/>
+      <w:r>
+        <w:rPr>
+          <w:sz w:val="20"/>
+          <w:szCs w:val="20"/>
+        </w:rPr>
+        <w:t xml:space="preserve">) </w:t>
+      </w:r>
+      <w:r>
+        <w:rPr>
+          <w:sz w:val="20"/>
+          <w:szCs w:val="20"/>
+        </w:rPr>
+        <w:t xml:space="preserve">all are </w:t>
+      </w:r>
+      <w:r>
+        <w:rPr>
+          <w:sz w:val="20"/>
+          <w:szCs w:val="20"/>
+        </w:rPr>
+        <w:t>also connected to ISKCON Jhansi and doing regularly chanting.</w:t>
+      </w:r>
+      <w:r>
+        <w:rPr>
+          <w:sz w:val="20"/>
+          <w:szCs w:val="20"/>
+        </w:rPr>
+        <w:t xml:space="preserve"> We</w:t>
+      </w:r>
+      <w:r>
+        <w:rPr>
+          <w:sz w:val="20"/>
+          <w:szCs w:val="20"/>
+        </w:rPr>
+        <w:t xml:space="preserve"> are agricultural based family. Simple living with spiritual goal is what I follow in my live. </w:t>
+      </w:r>
+      <w:r>
+        <w:rPr>
+          <w:sz w:val="20"/>
+          <w:szCs w:val="20"/>
+        </w:rPr>
+        <w:t xml:space="preserve">In future, </w:t>
+      </w:r>
+      <w:r>
+        <w:rPr>
+          <w:sz w:val="20"/>
+          <w:szCs w:val="20"/>
+        </w:rPr>
+        <w:t xml:space="preserve">I will </w:t>
+      </w:r>
+      <w:r>
+        <w:rPr>
+          <w:sz w:val="20"/>
+          <w:szCs w:val="20"/>
+        </w:rPr>
+        <w:t xml:space="preserve">be </w:t>
+      </w:r>
+      <w:r>
+        <w:rPr>
+          <w:sz w:val="20"/>
+          <w:szCs w:val="20"/>
+        </w:rPr>
+        <w:t xml:space="preserve">taking </w:t>
+      </w:r>
+      <w:r>
+        <w:rPr>
+          <w:sz w:val="20"/>
+          <w:szCs w:val="20"/>
+        </w:rPr>
+        <w:t xml:space="preserve">care </w:t>
+      </w:r>
+      <w:r>
+        <w:rPr>
+          <w:sz w:val="20"/>
+          <w:szCs w:val="20"/>
+        </w:rPr>
+        <w:t>of my family members (includin</w:t>
+      </w:r>
+      <w:r>
+        <w:rPr>
+          <w:sz w:val="20"/>
+          <w:szCs w:val="20"/>
+        </w:rPr>
+        <w:t>g future wife parents)</w:t>
+      </w:r>
+      <w:r>
+        <w:rPr>
+          <w:sz w:val="20"/>
+          <w:szCs w:val="20"/>
+        </w:rPr>
+        <w:t>.</w:t>
+      </w:r>
+    </w:p>
+    <w:p/>
+    <w:p>
+      <w:pPr>
+        <w:rPr>
+          <w:b/>
+          <w:bCs/>
+        </w:rPr>
+      </w:pPr>
+      <w:r>
+        <w:rPr>
+          <w:b/>
+          <w:bCs/>
+        </w:rPr>
+        <w:t>Looking for</w:t>
+      </w:r>
+    </w:p>
+    <w:p>
+      <w:r>
+        <w:t>Non-D</w:t>
+      </w:r>
+      <w:r>
+        <w:t>rinking,</w:t>
+      </w:r>
+      <w:r>
+        <w:t xml:space="preserve"> Non-S</w:t>
+      </w:r>
+      <w:r>
+        <w:t xml:space="preserve">moking, </w:t>
+      </w:r>
+      <w:r>
+        <w:t>Pure Vegetarian Girl</w:t>
+      </w:r>
+      <w:r>
+        <w:t xml:space="preserve"> </w:t>
+      </w:r>
+      <w:r>
+        <w:t>h</w:t>
+      </w:r>
+      <w:r>
+        <w:t>aving deep faith in In</w:t>
+      </w:r>
+      <w:r>
+        <w:t>dian culture.</w:t>
+      </w:r>
+      <w:r>
+        <w:t xml:space="preserve"> He should be religious. </w:t>
+      </w:r>
+    </w:p>
+    <w:p/>
+    <w:p>
+      <w:r>
+        <w:rPr>
+          <w:b/>
+          <w:bCs/>
+        </w:rPr>
+        <w:t>Contact details</w:t>
+      </w:r>
+      <w:r>
+        <w:rPr>
+          <w:b/>
+          <w:bCs/>
+        </w:rPr>
+        <w:t xml:space="preserve"> for more information</w:t>
+      </w:r>
+      <w:r>
+        <w:rPr>
+          <w:b/>
+          <w:bCs/>
+        </w:rPr>
+        <w:t>:</w:t>
+      </w:r>
+      <w:r>
+        <w:t xml:space="preserve"> </w:t>
+      </w:r>
+      <w:r>
+        <w:tab/>
+      </w:r>
+    </w:p>
+    <w:p>
+      <w:pPr>
+        <w:rPr>
           <w:sz w:val="24"/>
           <w:szCs w:val="24"/>
         </w:rPr>
-        <w:t>Devotional Details:</w:t>
-      </w:r>
-      <w:r>
-        <w:rPr>
-          <w:rFonts w:cstheme="minorHAnsi"/>
-          <w:b/>
-          <w:sz w:val="24"/>
-          <w:szCs w:val="24"/>
-        </w:rPr>
-        <w:tab/>
-      </w:r>
-    </w:p>
-    <w:p>
-      <w:pPr>
-        <w:spacing w:line="360" w:lineRule="auto"/>
-        <w:rPr>
-          <w:rFonts w:cstheme="minorHAnsi"/>
-          <w:sz w:val="24"/>
-          <w:szCs w:val="24"/>
-        </w:rPr>
       </w:pPr>
       <w:r>
-        <w:rPr>
-          <w:rFonts w:cstheme="minorHAnsi"/>
-          <w:b/>
-          <w:sz w:val="24"/>
-          <w:szCs w:val="24"/>
-        </w:rPr>
-        <w:t>No. of rounds you chant:</w:t>
-      </w:r>
-      <w:r>
-        <w:rPr>
-          <w:rFonts w:cstheme="minorHAnsi"/>
-          <w:b/>
-          <w:sz w:val="24"/>
-          <w:szCs w:val="24"/>
-        </w:rPr>
-        <w:tab/>
-      </w:r>
-      <w:r>
-        <w:rPr>
-          <w:rFonts w:cstheme="minorHAnsi"/>
-          <w:b/>
-          <w:sz w:val="24"/>
-          <w:szCs w:val="24"/>
-        </w:rPr>
-        <w:tab/>
-      </w:r>
-      <w:r>
-        <w:rPr>
-          <w:rFonts w:cstheme="minorHAnsi"/>
-          <w:b/>
-          <w:sz w:val="24"/>
-          <w:szCs w:val="24"/>
-        </w:rPr>
-        <w:tab/>
-      </w:r>
-      <w:r>
-        <w:rPr>
-          <w:rFonts w:cstheme="minorHAnsi"/>
-          <w:sz w:val="24"/>
-          <w:szCs w:val="24"/>
-        </w:rPr>
-        <w:t>16</w:t>
-      </w:r>
-      <w:r>
-        <w:rPr>
-          <w:rFonts w:cstheme="minorHAnsi"/>
-          <w:sz w:val="24"/>
-          <w:szCs w:val="24"/>
-        </w:rPr>
-        <w:t xml:space="preserve"> </w:t>
-      </w:r>
-    </w:p>
-    <w:p>
-      <w:pPr>
-        <w:spacing w:line="360" w:lineRule="auto"/>
-        <w:rPr>
-          <w:rFonts w:cstheme="minorHAnsi"/>
-          <w:sz w:val="24"/>
-          <w:szCs w:val="24"/>
-          <w:u w:val="single"/>
-        </w:rPr>
-      </w:pPr>
-      <w:r>
-        <w:rPr>
-          <w:b/>
-          <w:sz w:val="24"/>
-          <w:szCs w:val="24"/>
-        </w:rPr>
-        <w:t>Connected to ISKCON since</w:t>
-      </w:r>
-      <w:r>
-        <w:rPr>
-          <w:rFonts w:cstheme="minorHAnsi"/>
-          <w:b/>
-          <w:sz w:val="24"/>
-          <w:szCs w:val="24"/>
-        </w:rPr>
-        <w:t>:</w:t>
-      </w:r>
-      <w:r>
-        <w:rPr>
-          <w:rFonts w:cstheme="minorHAnsi"/>
-          <w:sz w:val="24"/>
-          <w:szCs w:val="24"/>
-        </w:rPr>
-        <w:tab/>
-      </w:r>
-      <w:r>
-        <w:rPr>
-          <w:rFonts w:cstheme="minorHAnsi"/>
-          <w:sz w:val="24"/>
-          <w:szCs w:val="24"/>
-        </w:rPr>
-        <w:tab/>
-      </w:r>
-      <w:r>
-        <w:rPr>
-          <w:rFonts w:cstheme="minorHAnsi"/>
-          <w:sz w:val="24"/>
-          <w:szCs w:val="24"/>
-        </w:rPr>
-        <w:tab/>
-      </w:r>
-      <w:proofErr w:type="spellStart"/>
-      <w:r>
-        <w:rPr>
-          <w:rFonts w:cstheme="minorHAnsi"/>
-          <w:sz w:val="24"/>
-          <w:szCs w:val="24"/>
-        </w:rPr>
-        <w:t>Nirjala</w:t>
-      </w:r>
-      <w:proofErr w:type="spellEnd"/>
-      <w:r>
-        <w:rPr>
-          <w:rFonts w:cstheme="minorHAnsi"/>
-          <w:sz w:val="24"/>
-          <w:szCs w:val="24"/>
-        </w:rPr>
-        <w:t xml:space="preserve"> Ekadashi-2014</w:t>
-      </w:r>
-      <w:r>
-        <w:rPr>
-          <w:rFonts w:cstheme="minorHAnsi"/>
-          <w:sz w:val="24"/>
-          <w:szCs w:val="24"/>
-          <w:u w:val="single"/>
-        </w:rPr>
-        <w:t xml:space="preserve"> </w:t>
-      </w:r>
-    </w:p>
-    <w:p>
-      <w:pPr>
-        <w:rPr>
-          <w:sz w:val="24"/>
-          <w:szCs w:val="24"/>
-        </w:rPr>
-      </w:pPr>
-      <w:r>
-        <w:rPr>
-          <w:b/>
-          <w:sz w:val="24"/>
-          <w:szCs w:val="24"/>
-        </w:rPr>
-        <w:t>Mentor:</w:t>
-      </w:r>
-      <w:r>
-        <w:rPr>
-          <w:sz w:val="24"/>
-          <w:szCs w:val="24"/>
-        </w:rPr>
-        <w:tab/>
-      </w:r>
-      <w:r>
-        <w:rPr>
-          <w:sz w:val="24"/>
-          <w:szCs w:val="24"/>
-        </w:rPr>
-        <w:tab/>
-      </w:r>
-      <w:r>
-        <w:rPr>
-          <w:sz w:val="24"/>
-          <w:szCs w:val="24"/>
-        </w:rPr>
-        <w:tab/>
-      </w:r>
-      <w:r>
-        <w:rPr>
-          <w:sz w:val="24"/>
-          <w:szCs w:val="24"/>
-        </w:rPr>
-        <w:tab/>
-      </w:r>
-      <w:r>
-        <w:rPr>
-          <w:sz w:val="24"/>
-          <w:szCs w:val="24"/>
-        </w:rPr>
-        <w:tab/>
-      </w:r>
-      <w:r>
-        <w:rPr>
-          <w:sz w:val="24"/>
-          <w:szCs w:val="24"/>
-        </w:rPr>
-        <w:t xml:space="preserve">HG </w:t>
-      </w:r>
-      <w:proofErr w:type="spellStart"/>
-      <w:r>
-        <w:rPr>
-          <w:sz w:val="24"/>
-          <w:szCs w:val="24"/>
-        </w:rPr>
-        <w:t>Sarojmukh</w:t>
-      </w:r>
-      <w:proofErr w:type="spellEnd"/>
-      <w:r>
-        <w:rPr>
-          <w:sz w:val="24"/>
-          <w:szCs w:val="24"/>
-        </w:rPr>
-        <w:t xml:space="preserve"> </w:t>
-      </w:r>
-      <w:proofErr w:type="spellStart"/>
-      <w:r>
-        <w:rPr>
-          <w:sz w:val="24"/>
-          <w:szCs w:val="24"/>
-        </w:rPr>
-        <w:t>Madhav</w:t>
-      </w:r>
-      <w:proofErr w:type="spellEnd"/>
-      <w:r>
-        <w:rPr>
-          <w:sz w:val="24"/>
-          <w:szCs w:val="24"/>
-        </w:rPr>
-        <w:t xml:space="preserve"> </w:t>
-      </w:r>
-      <w:proofErr w:type="spellStart"/>
-      <w:r>
-        <w:rPr>
-          <w:sz w:val="24"/>
-          <w:szCs w:val="24"/>
-        </w:rPr>
-        <w:t>Pr</w:t>
-      </w:r>
-      <w:proofErr w:type="spellEnd"/>
-      <w:r>
-        <w:rPr>
-          <w:sz w:val="24"/>
-          <w:szCs w:val="24"/>
-        </w:rPr>
-        <w:t xml:space="preserve"> Ji (</w:t>
-      </w:r>
-      <w:proofErr w:type="spellStart"/>
-      <w:r>
-        <w:rPr>
-          <w:sz w:val="24"/>
-          <w:szCs w:val="24"/>
-        </w:rPr>
-        <w:t>Jia</w:t>
-      </w:r>
-      <w:proofErr w:type="spellEnd"/>
-      <w:r>
-        <w:rPr>
-          <w:sz w:val="24"/>
-          <w:szCs w:val="24"/>
-        </w:rPr>
-        <w:t xml:space="preserve"> Sarai, New Delhi)</w:t>
-      </w:r>
-    </w:p>
-    <w:p>
-      <w:pPr>
-        <w:spacing w:line="360" w:lineRule="auto"/>
-        <w:rPr>
-          <w:rFonts w:cstheme="minorHAnsi"/>
-          <w:sz w:val="24"/>
-          <w:szCs w:val="24"/>
-        </w:rPr>
-      </w:pPr>
-      <w:r>
-        <w:rPr>
-          <w:rFonts w:cstheme="minorHAnsi"/>
-          <w:b/>
-          <w:sz w:val="24"/>
-          <w:szCs w:val="24"/>
-        </w:rPr>
-        <w:t>Initiating Guru/ Aspiring from:</w:t>
-      </w:r>
-      <w:r>
-        <w:rPr>
-          <w:rFonts w:cstheme="minorHAnsi"/>
-          <w:sz w:val="24"/>
-          <w:szCs w:val="24"/>
-        </w:rPr>
-        <w:t xml:space="preserve"> </w:t>
-      </w:r>
-      <w:r>
-        <w:rPr>
-          <w:rFonts w:cstheme="minorHAnsi"/>
-          <w:sz w:val="24"/>
-          <w:szCs w:val="24"/>
-        </w:rPr>
-        <w:tab/>
-      </w:r>
-      <w:r>
-        <w:rPr>
-          <w:rFonts w:cstheme="minorHAnsi"/>
-          <w:sz w:val="24"/>
-          <w:szCs w:val="24"/>
-        </w:rPr>
-        <w:tab/>
-      </w:r>
-      <w:r>
-        <w:rPr>
-          <w:rFonts w:cstheme="minorHAnsi"/>
-          <w:sz w:val="24"/>
-          <w:szCs w:val="24"/>
-        </w:rPr>
-        <w:t xml:space="preserve">H </w:t>
-      </w:r>
-      <w:proofErr w:type="spellStart"/>
-      <w:r>
-        <w:rPr>
-          <w:rFonts w:cstheme="minorHAnsi"/>
-          <w:sz w:val="24"/>
-          <w:szCs w:val="24"/>
-        </w:rPr>
-        <w:t>H</w:t>
-      </w:r>
-      <w:proofErr w:type="spellEnd"/>
-      <w:r>
-        <w:rPr>
-          <w:rFonts w:cstheme="minorHAnsi"/>
-          <w:sz w:val="24"/>
-          <w:szCs w:val="24"/>
-        </w:rPr>
-        <w:t xml:space="preserve"> Gopal Krishna </w:t>
-      </w:r>
-      <w:proofErr w:type="spellStart"/>
-      <w:r>
-        <w:rPr>
-          <w:rFonts w:cstheme="minorHAnsi"/>
-          <w:sz w:val="24"/>
-          <w:szCs w:val="24"/>
-        </w:rPr>
-        <w:t>Goswami</w:t>
-      </w:r>
-      <w:proofErr w:type="spellEnd"/>
-      <w:r>
-        <w:rPr>
-          <w:rFonts w:cstheme="minorHAnsi"/>
-          <w:sz w:val="24"/>
-          <w:szCs w:val="24"/>
-        </w:rPr>
-        <w:t xml:space="preserve"> </w:t>
-      </w:r>
-      <w:proofErr w:type="spellStart"/>
-      <w:r>
-        <w:rPr>
-          <w:rFonts w:cstheme="minorHAnsi"/>
-          <w:sz w:val="24"/>
-          <w:szCs w:val="24"/>
-        </w:rPr>
-        <w:t>Maharaj</w:t>
-      </w:r>
-      <w:proofErr w:type="spellEnd"/>
-    </w:p>
-    <w:p>
-      <w:pPr>
-        <w:ind w:left="4320" w:hanging="4320"/>
-        <w:rPr>
-          <w:sz w:val="24"/>
-          <w:szCs w:val="24"/>
-        </w:rPr>
-      </w:pPr>
-      <w:r>
-        <w:rPr>
-          <w:b/>
-          <w:sz w:val="24"/>
-          <w:szCs w:val="24"/>
-        </w:rPr>
-        <w:t>Services:</w:t>
-      </w:r>
-      <w:r>
-        <w:rPr>
-          <w:sz w:val="24"/>
-          <w:szCs w:val="24"/>
-        </w:rPr>
-        <w:t xml:space="preserve"> </w:t>
-      </w:r>
-      <w:r>
-        <w:rPr>
-          <w:sz w:val="24"/>
-          <w:szCs w:val="24"/>
-        </w:rPr>
-        <w:tab/>
-      </w:r>
-      <w:r>
-        <w:rPr>
-          <w:sz w:val="24"/>
-          <w:szCs w:val="24"/>
-        </w:rPr>
-        <w:t xml:space="preserve">Chanting, </w:t>
-      </w:r>
-      <w:r>
-        <w:rPr>
-          <w:sz w:val="24"/>
-          <w:szCs w:val="24"/>
-        </w:rPr>
-        <w:t xml:space="preserve">Prasad cooking, </w:t>
-      </w:r>
-      <w:r>
-        <w:rPr>
-          <w:sz w:val="24"/>
-          <w:szCs w:val="24"/>
-        </w:rPr>
-        <w:t>Prasad offering</w:t>
-      </w:r>
-      <w:r>
-        <w:rPr>
-          <w:sz w:val="24"/>
-          <w:szCs w:val="24"/>
-        </w:rPr>
-        <w:t xml:space="preserve">, </w:t>
-      </w:r>
-      <w:r>
-        <w:rPr>
-          <w:sz w:val="24"/>
-          <w:szCs w:val="24"/>
-        </w:rPr>
-        <w:t xml:space="preserve">Reading </w:t>
-      </w:r>
-      <w:proofErr w:type="spellStart"/>
-      <w:r>
-        <w:rPr>
-          <w:sz w:val="24"/>
-          <w:szCs w:val="24"/>
-        </w:rPr>
-        <w:t>Prabh</w:t>
-      </w:r>
-      <w:r>
-        <w:rPr>
-          <w:sz w:val="24"/>
-          <w:szCs w:val="24"/>
-        </w:rPr>
-        <w:t>upada’s</w:t>
-      </w:r>
-      <w:proofErr w:type="spellEnd"/>
-      <w:r>
-        <w:rPr>
-          <w:sz w:val="24"/>
-          <w:szCs w:val="24"/>
-        </w:rPr>
-        <w:t xml:space="preserve"> books, </w:t>
-      </w:r>
-      <w:proofErr w:type="spellStart"/>
-      <w:r>
-        <w:rPr>
-          <w:sz w:val="24"/>
-          <w:szCs w:val="24"/>
-        </w:rPr>
-        <w:t>Yatra</w:t>
-      </w:r>
-      <w:proofErr w:type="spellEnd"/>
-      <w:r>
-        <w:rPr>
-          <w:sz w:val="24"/>
-          <w:szCs w:val="24"/>
-        </w:rPr>
-        <w:t xml:space="preserve"> </w:t>
-      </w:r>
-      <w:proofErr w:type="spellStart"/>
-      <w:r>
-        <w:rPr>
-          <w:sz w:val="24"/>
-          <w:szCs w:val="24"/>
-        </w:rPr>
-        <w:t>mangament</w:t>
-      </w:r>
-      <w:proofErr w:type="spellEnd"/>
-      <w:r>
-        <w:rPr>
-          <w:sz w:val="24"/>
-          <w:szCs w:val="24"/>
-        </w:rPr>
-        <w:t xml:space="preserve"> </w:t>
-      </w:r>
-      <w:proofErr w:type="spellStart"/>
-      <w:r>
-        <w:rPr>
-          <w:sz w:val="24"/>
-          <w:szCs w:val="24"/>
-        </w:rPr>
-        <w:t>sevas</w:t>
-      </w:r>
-      <w:proofErr w:type="spellEnd"/>
-      <w:r>
-        <w:rPr>
-          <w:sz w:val="24"/>
-          <w:szCs w:val="24"/>
-        </w:rPr>
-        <w:t>.</w:t>
-      </w:r>
-    </w:p>
-    <w:p>
-      <w:pPr>
-        <w:ind w:left="4320" w:hanging="4320"/>
-        <w:rPr>
-          <w:sz w:val="24"/>
-          <w:szCs w:val="24"/>
-        </w:rPr>
-      </w:pPr>
-    </w:p>
-    <w:p>
-      <w:pPr>
-        <w:spacing w:line="360" w:lineRule="auto"/>
-        <w:rPr>
-          <w:rFonts w:cstheme="minorHAnsi"/>
-        </w:rPr>
-      </w:pPr>
-      <w:r>
-        <w:rPr>
-          <w:rFonts w:cstheme="minorHAnsi"/>
-          <w:b/>
-        </w:rPr>
-        <w:t xml:space="preserve">Anything else you would like to mention about </w:t>
-      </w:r>
-      <w:r>
-        <w:rPr>
-          <w:rFonts w:cstheme="minorHAnsi"/>
-          <w:b/>
-        </w:rPr>
-        <w:t>yourself:</w:t>
-      </w:r>
-      <w:r>
-        <w:rPr>
-          <w:rFonts w:cstheme="minorHAnsi"/>
-        </w:rPr>
-        <w:t xml:space="preserve"> </w:t>
-      </w:r>
-    </w:p>
-    <w:p>
-      <w:pPr>
-        <w:spacing w:line="360" w:lineRule="auto"/>
-        <w:rPr>
-          <w:sz w:val="20"/>
-          <w:szCs w:val="20"/>
-        </w:rPr>
-      </w:pPr>
-      <w:r>
-        <w:rPr>
-          <w:rFonts w:cstheme="minorHAnsi"/>
-          <w:sz w:val="20"/>
-          <w:szCs w:val="20"/>
-        </w:rPr>
-        <w:t xml:space="preserve">I am a </w:t>
-      </w:r>
-      <w:r>
-        <w:rPr>
-          <w:rFonts w:cstheme="minorHAnsi"/>
-          <w:sz w:val="20"/>
-          <w:szCs w:val="20"/>
-        </w:rPr>
-        <w:t xml:space="preserve">simple, </w:t>
-      </w:r>
-      <w:r>
-        <w:rPr>
-          <w:rFonts w:cstheme="minorHAnsi"/>
-          <w:sz w:val="20"/>
-          <w:szCs w:val="20"/>
-        </w:rPr>
-        <w:t>soft-spoken, smart, talented, understanding and kind-</w:t>
-      </w:r>
-      <w:r>
-        <w:rPr>
-          <w:rFonts w:cstheme="minorHAnsi"/>
-          <w:sz w:val="20"/>
-          <w:szCs w:val="20"/>
-        </w:rPr>
-        <w:t>hearted person. I love cooking</w:t>
-      </w:r>
-      <w:r>
-        <w:rPr>
-          <w:rFonts w:cstheme="minorHAnsi"/>
-          <w:sz w:val="20"/>
-          <w:szCs w:val="20"/>
-        </w:rPr>
-        <w:t>, li</w:t>
-      </w:r>
-      <w:r>
-        <w:rPr>
-          <w:rFonts w:cstheme="minorHAnsi"/>
-          <w:sz w:val="20"/>
-          <w:szCs w:val="20"/>
-        </w:rPr>
-        <w:t xml:space="preserve">stening to </w:t>
-      </w:r>
-      <w:proofErr w:type="spellStart"/>
-      <w:r>
-        <w:rPr>
-          <w:rFonts w:cstheme="minorHAnsi"/>
-          <w:sz w:val="20"/>
-          <w:szCs w:val="20"/>
-        </w:rPr>
-        <w:t>kirtans</w:t>
-      </w:r>
-      <w:proofErr w:type="spellEnd"/>
-      <w:r>
-        <w:rPr>
-          <w:rFonts w:cstheme="minorHAnsi"/>
-          <w:sz w:val="20"/>
-          <w:szCs w:val="20"/>
-        </w:rPr>
-        <w:t>, lectures,</w:t>
-      </w:r>
-      <w:r>
-        <w:rPr>
-          <w:rFonts w:cstheme="minorHAnsi"/>
-          <w:sz w:val="20"/>
-          <w:szCs w:val="20"/>
-        </w:rPr>
-        <w:t xml:space="preserve"> book readings</w:t>
-      </w:r>
-      <w:r>
-        <w:rPr>
-          <w:rFonts w:cstheme="minorHAnsi"/>
-          <w:sz w:val="20"/>
-          <w:szCs w:val="20"/>
-        </w:rPr>
-        <w:t>, and travelling</w:t>
-      </w:r>
-      <w:r>
-        <w:rPr>
-          <w:rFonts w:cstheme="minorHAnsi"/>
-          <w:sz w:val="20"/>
-          <w:szCs w:val="20"/>
-        </w:rPr>
-        <w:t xml:space="preserve">. </w:t>
-      </w:r>
-      <w:r>
-        <w:rPr>
-          <w:sz w:val="20"/>
-          <w:szCs w:val="20"/>
-        </w:rPr>
-        <w:t>My father and mother, and brother and brother’s wife (</w:t>
-      </w:r>
-      <w:proofErr w:type="spellStart"/>
-      <w:r>
-        <w:rPr>
-          <w:sz w:val="20"/>
-          <w:szCs w:val="20"/>
-        </w:rPr>
-        <w:t>bhabhi</w:t>
-      </w:r>
-      <w:proofErr w:type="spellEnd"/>
-      <w:r>
-        <w:rPr>
-          <w:sz w:val="20"/>
-          <w:szCs w:val="20"/>
-        </w:rPr>
-        <w:t xml:space="preserve">) </w:t>
-      </w:r>
-      <w:r>
-        <w:rPr>
-          <w:sz w:val="20"/>
-          <w:szCs w:val="20"/>
-        </w:rPr>
-        <w:t xml:space="preserve">all are </w:t>
-      </w:r>
-      <w:r>
-        <w:rPr>
-          <w:sz w:val="20"/>
-          <w:szCs w:val="20"/>
-        </w:rPr>
-        <w:t>also connected to ISKCON Jhansi and doing regularly chanting.</w:t>
-      </w:r>
-      <w:r>
-        <w:rPr>
-          <w:sz w:val="20"/>
-          <w:szCs w:val="20"/>
-        </w:rPr>
-        <w:t xml:space="preserve"> We are agricultural based family. </w:t>
-      </w:r>
-    </w:p>
-    <w:p>
-      <w:pPr>
-        <w:spacing w:line="360" w:lineRule="auto"/>
-      </w:pPr>
-    </w:p>
-    <w:p>
-      <w:pPr>
-        <w:rPr>
-          <w:b/>
-          <w:bCs/>
-          <w:sz w:val="24"/>
-          <w:szCs w:val="24"/>
-        </w:rPr>
-      </w:pPr>
-      <w:r>
-        <w:rPr>
-          <w:b/>
-          <w:bCs/>
-          <w:sz w:val="24"/>
-          <w:szCs w:val="24"/>
-        </w:rPr>
-        <w:t>Looking for</w:t>
-      </w:r>
-    </w:p>
-    <w:p>
-      <w:r>
-        <w:t>Non-D</w:t>
-      </w:r>
-      <w:r>
-        <w:t>rinking,</w:t>
-      </w:r>
-      <w:r>
-        <w:t xml:space="preserve"> Non-S</w:t>
-      </w:r>
-      <w:r>
-        <w:t xml:space="preserve">moking, </w:t>
-      </w:r>
-      <w:r>
-        <w:t xml:space="preserve">Pure Vegetarian Girl. </w:t>
-      </w:r>
-      <w:r>
-        <w:t xml:space="preserve">Having deep faith in Indian culture and family values. A firm believer in the joint family system. </w:t>
-      </w:r>
-      <w:r>
-        <w:t>I am looking for mature, understanding, and responsible girl who love my family like her own.</w:t>
-      </w:r>
-    </w:p>
-    <w:p/>
-    <w:p>
-      <w:pPr>
-        <w:rPr>
-          <w:sz w:val="24"/>
-          <w:szCs w:val="24"/>
-        </w:rPr>
-      </w:pPr>
-      <w:r>
-        <w:rPr>
-          <w:b/>
-          <w:bCs/>
-          <w:sz w:val="24"/>
-          <w:szCs w:val="24"/>
-        </w:rPr>
-        <w:t>Contact details</w:t>
-      </w:r>
-      <w:r>
-        <w:rPr>
-          <w:b/>
-          <w:bCs/>
-          <w:sz w:val="24"/>
-          <w:szCs w:val="24"/>
-        </w:rPr>
-        <w:t xml:space="preserve"> for more information</w:t>
-      </w:r>
-      <w:r>
-        <w:rPr>
-          <w:b/>
-          <w:bCs/>
-          <w:sz w:val="24"/>
-          <w:szCs w:val="24"/>
-        </w:rPr>
-        <w:t>:</w:t>
-      </w:r>
-      <w:r>
-        <w:rPr>
-          <w:sz w:val="24"/>
-          <w:szCs w:val="24"/>
-        </w:rPr>
-        <w:t xml:space="preserve"> </w:t>
-      </w:r>
-      <w:r>
-        <w:rPr>
-          <w:sz w:val="24"/>
-          <w:szCs w:val="24"/>
-        </w:rPr>
-        <w:tab/>
-      </w:r>
-    </w:p>
-    <w:p>
-      <w:pPr>
-        <w:rPr>
-          <w:b/>
-          <w:bCs/>
-        </w:rPr>
-      </w:pPr>
-      <w:r>
         <w:t>+91 7719718193 (</w:t>
       </w:r>
       <w:proofErr w:type="spellStart"/>
@@ -1664,30 +1766,6 @@
       <w:r>
         <w:t>91 8436929997 (Surendra)</w:t>
       </w:r>
-    </w:p>
-    <w:p>
-      <w:pPr>
-        <w:rPr>
-          <w:sz w:val="24"/>
-          <w:szCs w:val="24"/>
-        </w:rPr>
-      </w:pPr>
-    </w:p>
-    <w:p>
-      <w:pPr>
-        <w:rPr>
-          <w:sz w:val="24"/>
-          <w:szCs w:val="24"/>
-        </w:rPr>
-      </w:pPr>
-    </w:p>
-    <w:p>
-      <w:pPr>
-        <w:rPr>
-          <w:sz w:val="24"/>
-          <w:szCs w:val="24"/>
-        </w:rPr>
-      </w:pPr>
     </w:p>
     <w:sectPr>
       <w:headerReference w:type="default" r:id="rId8"/>
@@ -2547,7 +2625,7 @@
 </file>
 
 <file path=customXml/itemProps1.xml><?xml version="1.0" encoding="utf-8"?>
-<ds:datastoreItem xmlns:ds="http://schemas.openxmlformats.org/officeDocument/2006/customXml" ds:itemID="{7D9C473D-5AF9-419F-A648-921E552FD4D1}">
+<ds:datastoreItem xmlns:ds="http://schemas.openxmlformats.org/officeDocument/2006/customXml" ds:itemID="{0AFC79D8-90D6-41CF-8391-586B052845BD}">
   <ds:schemaRefs>
     <ds:schemaRef ds:uri="http://schemas.openxmlformats.org/officeDocument/2006/bibliography"/>
   </ds:schemaRefs>

</xml_diff>

<commit_message>
Brother and Education details updated
</commit_message>
<xml_diff>
--- a/Biodata.docx
+++ b/Biodata.docx
@@ -163,11 +163,35 @@
       <w:r>
         <w:t xml:space="preserve">Dr. </w:t>
       </w:r>
-      <w:r>
-        <w:t>Surendra Verma</w:t>
-      </w:r>
-      <w:r>
-        <w:t xml:space="preserve"> (PhD)</w:t>
+      <w:proofErr w:type="spellStart"/>
+      <w:r>
+        <w:t>Surendra</w:t>
+      </w:r>
+      <w:proofErr w:type="spellEnd"/>
+      <w:r>
+        <w:t xml:space="preserve"> </w:t>
+      </w:r>
+      <w:proofErr w:type="spellStart"/>
+      <w:r>
+        <w:t>Verma</w:t>
+      </w:r>
+      <w:proofErr w:type="spellEnd"/>
+      <w:r>
+        <w:t xml:space="preserve"> (</w:t>
+      </w:r>
+      <w:proofErr w:type="spellStart"/>
+      <w:r>
+        <w:t>Ph</w:t>
+      </w:r>
+      <w:r>
+        <w:t>.</w:t>
+      </w:r>
+      <w:r>
+        <w:t>D</w:t>
+      </w:r>
+      <w:proofErr w:type="spellEnd"/>
+      <w:r>
+        <w:t>)</w:t>
       </w:r>
     </w:p>
     <w:p>
@@ -235,21 +259,6 @@
       <w:proofErr w:type="spellEnd"/>
       <w:r>
         <w:t xml:space="preserve"> Kori</w:t>
-      </w:r>
-    </w:p>
-    <w:p>
-      <w:r>
-        <w:t>Color:</w:t>
-      </w:r>
-      <w:r>
-        <w:tab/>
-      </w:r>
-      <w:r>
-        <w:tab/>
-      </w:r>
-      <w:r>
-        <w:tab/>
-        <w:t>Fair</w:t>
       </w:r>
     </w:p>
     <w:p>
@@ -504,14 +513,10 @@
       </w:r>
       <w:r>
         <w:tab/>
-      </w:r>
-      <w:proofErr w:type="spellStart"/>
-      <w:r>
-        <w:t>Er</w:t>
-      </w:r>
-      <w:proofErr w:type="spellEnd"/>
-      <w:r>
-        <w:t xml:space="preserve">. </w:t>
+        <w:t>D</w:t>
+      </w:r>
+      <w:r>
+        <w:t xml:space="preserve">r. </w:t>
       </w:r>
       <w:proofErr w:type="spellStart"/>
       <w:r>
@@ -519,7 +524,13 @@
       </w:r>
       <w:proofErr w:type="spellEnd"/>
       <w:r>
-        <w:t xml:space="preserve"> Arya (Assistant Professor, Mechanical Dept., BU, Jhansi)</w:t>
+        <w:t xml:space="preserve"> Arya (</w:t>
+      </w:r>
+      <w:r>
+        <w:t xml:space="preserve">Ph.D., </w:t>
+      </w:r>
+      <w:r>
+        <w:t>Assistant Professor, Mechanical Dept., BU, Jhansi)</w:t>
       </w:r>
     </w:p>
     <w:p>
@@ -544,7 +555,16 @@
         <w:t xml:space="preserve"> Arya (B.E</w:t>
       </w:r>
       <w:r>
-        <w:t>, preparing for Govt. exam</w:t>
+        <w:t xml:space="preserve">, </w:t>
+      </w:r>
+      <w:r>
+        <w:t>selected and about to join</w:t>
+      </w:r>
+      <w:r>
+        <w:t xml:space="preserve"> Govt.</w:t>
+      </w:r>
+      <w:r>
+        <w:t xml:space="preserve"> job in New Delhi</w:t>
       </w:r>
       <w:r>
         <w:t>)</w:t>
@@ -696,6 +716,7 @@
       </w:r>
       <w:proofErr w:type="spellEnd"/>
     </w:p>
+    <w:p/>
     <w:p/>
     <w:p/>
     <w:p>
@@ -720,64 +741,100 @@
     </w:p>
     <w:p>
       <w:r>
-        <w:t>Dual (</w:t>
-      </w:r>
-      <w:proofErr w:type="spellStart"/>
-      <w:r>
-        <w:t>B.Tech</w:t>
-      </w:r>
-      <w:proofErr w:type="spellEnd"/>
-      <w:r>
-        <w:t xml:space="preserve"> + </w:t>
-      </w:r>
-      <w:proofErr w:type="spellStart"/>
-      <w:r>
-        <w:t>M.Tech</w:t>
-      </w:r>
-      <w:proofErr w:type="spellEnd"/>
-      <w:r>
-        <w:t xml:space="preserve">) </w:t>
-      </w:r>
-      <w:r>
-        <w:t>and Ph.D.</w:t>
-      </w:r>
-      <w:r>
-        <w:t xml:space="preserve"> in Aerospace</w:t>
-      </w:r>
-      <w:r>
-        <w:t xml:space="preserve"> E</w:t>
-      </w:r>
-      <w:r>
-        <w:t>ngineering</w:t>
-      </w:r>
-      <w:r>
-        <w:t xml:space="preserve">, </w:t>
-      </w:r>
-      <w:r>
-        <w:t>IIT Kharagpur</w:t>
-      </w:r>
-      <w:r>
-        <w:t>,</w:t>
-      </w:r>
-      <w:r>
-        <w:t xml:space="preserve"> West-Bengal, </w:t>
-      </w:r>
-      <w:r>
-        <w:t>India</w:t>
-      </w:r>
-      <w:r>
-        <w:t xml:space="preserve"> </w:t>
-      </w:r>
-    </w:p>
-    <w:p>
-      <w:r>
-        <w:t>(July 10 – Dec 21)</w:t>
-      </w:r>
-    </w:p>
-    <w:p>
+        <w:t>10</w:t>
+      </w:r>
+      <w:r>
+        <w:rPr>
+          <w:vertAlign w:val="superscript"/>
+        </w:rPr>
+        <w:t>th</w:t>
+      </w:r>
+      <w:r>
+        <w:t xml:space="preserve"> and 12</w:t>
+      </w:r>
+      <w:r>
+        <w:rPr>
+          <w:vertAlign w:val="superscript"/>
+        </w:rPr>
+        <w:t>th</w:t>
+      </w:r>
+      <w:r>
+        <w:t xml:space="preserve"> from CBSE board with 77% and 75%, respectively</w:t>
+      </w:r>
       <w:bookmarkStart w:id="0" w:name="_GoBack"/>
       <w:bookmarkEnd w:id="0"/>
     </w:p>
+    <w:p>
+      <w:r>
+        <w:t>(2008 and 2010)</w:t>
+      </w:r>
+    </w:p>
+    <w:p>
+      <w:r>
+        <w:t>Dual (</w:t>
+      </w:r>
+      <w:proofErr w:type="spellStart"/>
+      <w:r>
+        <w:t>B.Tech</w:t>
+      </w:r>
+      <w:proofErr w:type="spellEnd"/>
+      <w:r>
+        <w:t xml:space="preserve"> + </w:t>
+      </w:r>
+      <w:proofErr w:type="spellStart"/>
+      <w:r>
+        <w:t>M.Tech</w:t>
+      </w:r>
+      <w:proofErr w:type="spellEnd"/>
+      <w:r>
+        <w:t xml:space="preserve">) </w:t>
+      </w:r>
+      <w:r>
+        <w:t xml:space="preserve">with 7 CGPA </w:t>
+      </w:r>
+      <w:r>
+        <w:t>and Ph.D.</w:t>
+      </w:r>
+      <w:r>
+        <w:t xml:space="preserve"> </w:t>
+      </w:r>
+      <w:r>
+        <w:t xml:space="preserve">with 8 CGPA </w:t>
+      </w:r>
+      <w:r>
+        <w:t>in Aerospace</w:t>
+      </w:r>
+      <w:r>
+        <w:t xml:space="preserve"> E</w:t>
+      </w:r>
+      <w:r>
+        <w:t>ngineering</w:t>
+      </w:r>
+      <w:r>
+        <w:t xml:space="preserve">, </w:t>
+      </w:r>
+      <w:r>
+        <w:t>IIT Kharagpur</w:t>
+      </w:r>
+      <w:r>
+        <w:t>,</w:t>
+      </w:r>
+      <w:r>
+        <w:t xml:space="preserve"> West-Bengal, </w:t>
+      </w:r>
+      <w:r>
+        <w:t>India</w:t>
+      </w:r>
+      <w:r>
+        <w:t xml:space="preserve"> </w:t>
+      </w:r>
+    </w:p>
+    <w:p>
+      <w:r>
+        <w:t>(July 10 – Dec 21)</w:t>
+      </w:r>
+    </w:p>
+    <w:p/>
     <w:p>
       <w:pPr>
         <w:rPr>
@@ -849,7 +906,10 @@
         <w:t>1 Dec</w:t>
       </w:r>
       <w:r>
-        <w:t>2022</w:t>
+        <w:t xml:space="preserve"> </w:t>
+      </w:r>
+      <w:r>
+        <w:t>22</w:t>
       </w:r>
       <w:r>
         <w:t xml:space="preserve"> - Present)</w:t>
@@ -1206,7 +1266,18 @@
         <w:t>, +</w:t>
       </w:r>
       <w:r>
-        <w:t>91 8436929997 (Surendra)</w:t>
+        <w:t>91 8436929997 (</w:t>
+      </w:r>
+      <w:proofErr w:type="spellStart"/>
+      <w:r>
+        <w:t>Surendra</w:t>
+      </w:r>
+      <w:proofErr w:type="spellEnd"/>
+      <w:r>
+        <w:t>, Self</w:t>
+      </w:r>
+      <w:r>
+        <w:t>)</w:t>
       </w:r>
     </w:p>
     <w:sectPr>
@@ -2067,7 +2138,7 @@
 </file>
 
 <file path=customXml/itemProps1.xml><?xml version="1.0" encoding="utf-8"?>
-<ds:datastoreItem xmlns:ds="http://schemas.openxmlformats.org/officeDocument/2006/customXml" ds:itemID="{A82051A9-B128-41B8-B4D2-338C1C40345A}">
+<ds:datastoreItem xmlns:ds="http://schemas.openxmlformats.org/officeDocument/2006/customXml" ds:itemID="{5B0C8424-0C4D-4391-8C10-C4443BA636EA}">
   <ds:schemaRefs>
     <ds:schemaRef ds:uri="http://schemas.openxmlformats.org/officeDocument/2006/bibliography"/>
   </ds:schemaRefs>

</xml_diff>